<commit_message>
Aantal wijzigingen niks belangrijks.
</commit_message>
<xml_diff>
--- a/1_Implementatie/Implementatieplan_METSTUFFS.docx
+++ b/1_Implementatie/Implementatieplan_METSTUFFS.docx
@@ -2521,15 +2521,7 @@
         <w:t>systeem, het voorraadbeheersysteem</w:t>
       </w:r>
       <w:r>
-        <w:t xml:space="preserve"> en de e-</w:t>
-      </w:r>
-      <w:proofErr w:type="spellStart"/>
-      <w:r>
-        <w:t>learning</w:t>
-      </w:r>
-      <w:proofErr w:type="spellEnd"/>
-      <w:r>
-        <w:t xml:space="preserve"> app</w:t>
+        <w:t xml:space="preserve"> en de e-learning app</w:t>
       </w:r>
       <w:r>
         <w:t xml:space="preserve">. Hieronder vallen ook een aantal documenten, zoals: functionele ontwerpen, technische ontwerpen, testplannen, testrapporten, etc. </w:t>
@@ -2591,57 +2583,103 @@
     </w:p>
     <w:p>
       <w:pPr>
-        <w:pStyle w:val="Kop2"/>
-      </w:pPr>
-      <w:r>
+        <w:jc w:val="left"/>
+        <w:rPr>
+          <w:rFonts w:asciiTheme="majorHAnsi" w:eastAsiaTheme="majorEastAsia" w:hAnsiTheme="majorHAnsi" w:cstheme="majorBidi"/>
+          <w:color w:val="9D3511" w:themeColor="accent1" w:themeShade="BF"/>
+          <w:sz w:val="26"/>
+          <w:szCs w:val="26"/>
+        </w:rPr>
+      </w:pPr>
+      <w:r>
+        <w:rPr>
+          <w:rFonts w:asciiTheme="majorHAnsi" w:eastAsiaTheme="majorEastAsia" w:hAnsiTheme="majorHAnsi" w:cstheme="majorBidi"/>
+          <w:color w:val="9D3511" w:themeColor="accent1" w:themeShade="BF"/>
+          <w:sz w:val="26"/>
+          <w:szCs w:val="26"/>
+        </w:rPr>
         <w:t>Technische infrastructuur</w:t>
       </w:r>
     </w:p>
     <w:p>
-      <w:r>
-        <w:t xml:space="preserve">De computers waar de software op moet worden geïnstalleerd zijn de computers bij de </w:t>
-      </w:r>
-      <w:proofErr w:type="spellStart"/>
-      <w:r>
-        <w:t>IT’ers</w:t>
-      </w:r>
-      <w:proofErr w:type="spellEnd"/>
-      <w:r>
-        <w:t>, de receptionisten en de directie. De software moet op alle computers kunnen draaien als het nodig is.</w:t>
+      <w:pPr>
+        <w:rPr>
+          <w:rFonts w:eastAsiaTheme="majorEastAsia"/>
+        </w:rPr>
+      </w:pPr>
+      <w:r>
+        <w:rPr>
+          <w:rFonts w:eastAsiaTheme="majorEastAsia"/>
+        </w:rPr>
+        <w:t>De computers waar de software op moet worden geinstalleerd zijn de computers bij de IT’ers, de receptionisten en de directie. De software moet op alle computers kunnen draaien als het nodig is.</w:t>
       </w:r>
     </w:p>
     <w:p>
       <w:pPr>
-        <w:pStyle w:val="Kop2"/>
-      </w:pPr>
-      <w:r>
+        <w:jc w:val="left"/>
+        <w:rPr>
+          <w:rFonts w:asciiTheme="majorHAnsi" w:eastAsiaTheme="majorEastAsia" w:hAnsiTheme="majorHAnsi" w:cstheme="majorBidi"/>
+          <w:color w:val="9D3511" w:themeColor="accent1" w:themeShade="BF"/>
+          <w:sz w:val="26"/>
+          <w:szCs w:val="26"/>
+        </w:rPr>
+      </w:pPr>
+      <w:r>
+        <w:rPr>
+          <w:rFonts w:asciiTheme="majorHAnsi" w:eastAsiaTheme="majorEastAsia" w:hAnsiTheme="majorHAnsi" w:cstheme="majorBidi"/>
+          <w:color w:val="9D3511" w:themeColor="accent1" w:themeShade="BF"/>
+          <w:sz w:val="26"/>
+          <w:szCs w:val="26"/>
+        </w:rPr>
         <w:t>Bedrijfstandaarden</w:t>
       </w:r>
     </w:p>
     <w:p>
-      <w:r>
-        <w:t xml:space="preserve">De hardware van het bedrijf zal niet geüpgraded hoeven worden. De software zal anders zijn dan dat de werknemers op het moment gewend zijn en zullen ook beter met elkaar samenwerken dan de software op het moment, wat helemaal niet met elkaar kan samenwerken. Om het overzicht goed uit te kunnen bereiden moeten we een gesprek gaan hebben met de hoofd </w:t>
-      </w:r>
-      <w:proofErr w:type="spellStart"/>
-      <w:r>
-        <w:t>IT’er</w:t>
-      </w:r>
-      <w:proofErr w:type="spellEnd"/>
-      <w:r>
-        <w:t xml:space="preserve"> ROLA. Er hoeven geen nieuwe of aanvullende tools worden geïnstalleerd om de nieuwe software draaiende te krijgen.</w:t>
+      <w:pPr>
+        <w:rPr>
+          <w:rFonts w:eastAsiaTheme="majorEastAsia"/>
+        </w:rPr>
+      </w:pPr>
+      <w:r>
+        <w:rPr>
+          <w:rFonts w:eastAsiaTheme="majorEastAsia"/>
+        </w:rPr>
+        <w:t>De hardware van het bedrijf zal niet geupgrade hoeven worden. De software zal anders zijn dan dat de werknemers op het moment gewend zijn en zullen ook beter met elkaar samenwerken dan de software op het moment, wat helemaal niet met elkaar kan samenwerken. Er hoeven geen nieuwe of aanvullende tools worden geinstalleerd om de nieuwe software draaiende te krijgen.</w:t>
       </w:r>
     </w:p>
     <w:p>
       <w:pPr>
-        <w:pStyle w:val="Kop2"/>
-      </w:pPr>
-      <w:r>
+        <w:jc w:val="left"/>
+        <w:rPr>
+          <w:rFonts w:asciiTheme="majorHAnsi" w:eastAsiaTheme="majorEastAsia" w:hAnsiTheme="majorHAnsi" w:cstheme="majorBidi"/>
+          <w:color w:val="9D3511" w:themeColor="accent1" w:themeShade="BF"/>
+          <w:sz w:val="26"/>
+          <w:szCs w:val="26"/>
+        </w:rPr>
+      </w:pPr>
+      <w:r>
+        <w:rPr>
+          <w:rFonts w:asciiTheme="majorHAnsi" w:eastAsiaTheme="majorEastAsia" w:hAnsiTheme="majorHAnsi" w:cstheme="majorBidi"/>
+          <w:color w:val="9D3511" w:themeColor="accent1" w:themeShade="BF"/>
+          <w:sz w:val="26"/>
+          <w:szCs w:val="26"/>
+        </w:rPr>
         <w:t>Beleid en richtlijnen</w:t>
       </w:r>
+      <w:bookmarkStart w:id="6" w:name="_GoBack"/>
+      <w:bookmarkEnd w:id="6"/>
     </w:p>
     <w:p>
-      <w:r>
-        <w:t>Door tijdsnood hebben we nog geen gesprek kunnen hebben met de heer ROLA waardoor we nog geen goed idee hebben over hoe we de software gaan installeren op de betrekkende computers.</w:t>
+      <w:pPr>
+        <w:rPr>
+          <w:rFonts w:eastAsiaTheme="majorEastAsia"/>
+        </w:rPr>
+      </w:pPr>
+      <w:r>
+        <w:rPr>
+          <w:rFonts w:eastAsiaTheme="majorEastAsia"/>
+        </w:rPr>
+        <w:t>We hebben met Sjef Koenen gesproken en hij wilde graag een dat de IT’ers de software kunnen installeren en dat wij in ieder geval de eerste paar keer de software installeren zodat de andere IT’ers het later als het nodig is ook kunnen.</w:t>
       </w:r>
     </w:p>
     <w:p>
@@ -2662,7 +2700,7 @@
       <w:pPr>
         <w:pStyle w:val="Kop1"/>
       </w:pPr>
-      <w:bookmarkStart w:id="6" w:name="_Toc476816905"/>
+      <w:bookmarkStart w:id="7" w:name="_Toc476816905"/>
       <w:r>
         <w:lastRenderedPageBreak/>
         <w:t xml:space="preserve">3. </w:t>
@@ -2670,7 +2708,41 @@
       <w:r>
         <w:t>Implementatiekosten</w:t>
       </w:r>
-      <w:bookmarkEnd w:id="6"/>
+      <w:bookmarkEnd w:id="7"/>
+    </w:p>
+    <w:p>
+      <w:pPr>
+        <w:jc w:val="left"/>
+      </w:pPr>
+      <w:r>
+        <w:t>De enige kosten van de implementatie ligt niet helemaal aan onze kant. De enige k</w:t>
+      </w:r>
+      <w:r>
+        <w:t xml:space="preserve">osten die u ons moet betalen zijn de </w:t>
+      </w:r>
+      <w:r>
+        <w:t>uur</w:t>
+      </w:r>
+      <w:r>
+        <w:t xml:space="preserve"> kosten</w:t>
+      </w:r>
+      <w:r>
+        <w:t xml:space="preserve">. Per persoon kosten wij </w:t>
+      </w:r>
+      <w:r>
+        <w:t>€</w:t>
+      </w:r>
+      <w:r>
+        <w:t>49,99.</w:t>
+      </w:r>
+    </w:p>
+    <w:p>
+      <w:pPr>
+        <w:jc w:val="left"/>
+      </w:pPr>
+      <w:r>
+        <w:t>Verder zijn de kosten van de implementatie aan uw kant vanwege dat u servers moet kopen wat best duur kan zijn. In het gesprek dat wij hebben gehad met Sjef Koenen kwam uit dat u geen kosten hebt voor nieuwe computers en software vanwege dat u ge update computers heeft. Verder zouden er nog kosten kunnen komen voor het informeren van het personeel over het nieuwe systeem.</w:t>
+      </w:r>
     </w:p>
     <w:p>
       <w:pPr>
@@ -2690,62 +2762,62 @@
       <w:pPr>
         <w:pStyle w:val="Kop1"/>
       </w:pPr>
-      <w:bookmarkStart w:id="7" w:name="_Toc476816906"/>
+      <w:bookmarkStart w:id="8" w:name="_Toc476816906"/>
       <w:r>
         <w:lastRenderedPageBreak/>
         <w:t>4. Opleidingen</w:t>
-      </w:r>
-      <w:bookmarkEnd w:id="7"/>
-    </w:p>
-    <w:p>
-      <w:pPr>
-        <w:pStyle w:val="Kop3"/>
-      </w:pPr>
-      <w:bookmarkStart w:id="8" w:name="_Toc476816907"/>
-      <w:r>
-        <w:t>Gebruikers</w:t>
       </w:r>
       <w:bookmarkEnd w:id="8"/>
     </w:p>
     <w:p>
-      <w:r>
-        <w:t xml:space="preserve">De gebruikers zijn erg belangrijk bij de implementatie van de nieuwe producten. Zij zijn degene die het product zullen gebruiken, hiervoor is een goede ondersteuning nodig. </w:t>
-      </w:r>
-    </w:p>
-    <w:p>
-      <w:r>
-        <w:t>De gebruikers zullen geïnformeerd worden doormiddel van handleidingen waar het team voor zal zorgen. Hier kunnen de gebruikers lezen hoe zij het systeem moeten gebruiken. Daarnaast zijn we van plan een workshop te bieden waar we een demonstratie doen. Hier krijgen de gebruikers de kans om eventuele vragen te stellen aan het team over de werking van het systeem.</w:t>
-      </w:r>
-    </w:p>
-    <w:p>
       <w:pPr>
         <w:pStyle w:val="Kop3"/>
       </w:pPr>
-      <w:bookmarkStart w:id="9" w:name="_Toc476816908"/>
-      <w:r>
-        <w:t>Beheerders</w:t>
+      <w:bookmarkStart w:id="9" w:name="_Toc476816907"/>
+      <w:r>
+        <w:t>Gebruikers</w:t>
       </w:r>
       <w:bookmarkEnd w:id="9"/>
     </w:p>
     <w:p>
       <w:r>
-        <w:t xml:space="preserve">De beheerders zullen ondersteuning bieden aan de gebruikers, daarom zijn we van plan een uitgebreide workshop te bieden. Deze workshop zal een paar uur duren, de beheerder krijgen de kans om met het systeem te werken en eventuele vragen te stellen. </w:t>
+        <w:t xml:space="preserve">De gebruikers zijn erg belangrijk bij de implementatie van de nieuwe producten. Zij zijn degene die het product zullen gebruiken, hiervoor is een goede ondersteuning nodig. </w:t>
       </w:r>
     </w:p>
     <w:p>
       <w:r>
-        <w:t xml:space="preserve">Ook zullen de beheerders de kans krijgen ons te contacteren wanneer er verdere vragen zijn over het systeem. Het is belangrijk dat de beheerder voldoende van het systeem afweten om de gebruikers te woord te kunnen staan. </w:t>
+        <w:t>De gebruikers zullen geïnformeerd worden doormiddel van handleidingen waar het team voor zal zorgen. Hier kunnen de gebruikers lezen hoe zij het systeem moeten gebruiken. Daarnaast zijn we van plan een workshop te bieden waar we een demonstratie doen. Hier krijgen de gebruikers de kans om eventuele vragen te stellen aan het team over de werking van het systeem.</w:t>
       </w:r>
     </w:p>
     <w:p>
       <w:pPr>
         <w:pStyle w:val="Kop3"/>
       </w:pPr>
-      <w:bookmarkStart w:id="10" w:name="_Toc476816909"/>
+      <w:bookmarkStart w:id="10" w:name="_Toc476816908"/>
+      <w:r>
+        <w:t>Beheerders</w:t>
+      </w:r>
+      <w:bookmarkEnd w:id="10"/>
+    </w:p>
+    <w:p>
+      <w:r>
+        <w:t xml:space="preserve">De beheerders zullen ondersteuning bieden aan de gebruikers, daarom zijn we van plan een uitgebreide workshop te bieden. Deze workshop zal een paar uur duren, de beheerder krijgen de kans om met het systeem te werken en eventuele vragen te stellen. </w:t>
+      </w:r>
+    </w:p>
+    <w:p>
+      <w:r>
+        <w:t xml:space="preserve">Ook zullen de beheerders de kans krijgen ons te contacteren wanneer er verdere vragen zijn over het systeem. Het is belangrijk dat de beheerder voldoende van het systeem afweten om de gebruikers te woord te kunnen staan. </w:t>
+      </w:r>
+    </w:p>
+    <w:p>
+      <w:pPr>
+        <w:pStyle w:val="Kop3"/>
+      </w:pPr>
+      <w:bookmarkStart w:id="11" w:name="_Toc476816909"/>
       <w:r>
         <w:t>Aandachtsgebieden</w:t>
       </w:r>
-      <w:bookmarkEnd w:id="10"/>
+      <w:bookmarkEnd w:id="11"/>
     </w:p>
     <w:p>
       <w:pPr>
@@ -2766,24 +2838,24 @@
       <w:pPr>
         <w:pStyle w:val="Kop1"/>
       </w:pPr>
-      <w:bookmarkStart w:id="11" w:name="_Toc476816910"/>
+      <w:bookmarkStart w:id="12" w:name="_Toc476816910"/>
       <w:r>
         <w:lastRenderedPageBreak/>
         <w:t>5. Testen</w:t>
-      </w:r>
-      <w:bookmarkEnd w:id="11"/>
-    </w:p>
-    <w:p>
-      <w:pPr>
-        <w:pStyle w:val="Kop3"/>
-      </w:pPr>
-      <w:bookmarkStart w:id="12" w:name="_Toc476816911"/>
-      <w:r>
-        <w:t>Testomgeving</w:t>
       </w:r>
       <w:bookmarkEnd w:id="12"/>
     </w:p>
     <w:p>
+      <w:pPr>
+        <w:pStyle w:val="Kop3"/>
+      </w:pPr>
+      <w:bookmarkStart w:id="13" w:name="_Toc476816911"/>
+      <w:r>
+        <w:t>Testomgeving</w:t>
+      </w:r>
+      <w:bookmarkEnd w:id="13"/>
+    </w:p>
+    <w:p>
       <w:r>
         <w:t>Testen is een belangrijk onderdeel bij de ontwerpfase van het traject. We zullen gebr</w:t>
       </w:r>
@@ -2875,11 +2947,11 @@
       <w:pPr>
         <w:pStyle w:val="Kop3"/>
       </w:pPr>
-      <w:bookmarkStart w:id="13" w:name="_Toc476816912"/>
+      <w:bookmarkStart w:id="14" w:name="_Toc476816912"/>
       <w:r>
         <w:t>Testplanning</w:t>
       </w:r>
-      <w:bookmarkEnd w:id="13"/>
+      <w:bookmarkEnd w:id="14"/>
     </w:p>
     <w:p>
       <w:r>
@@ -2896,7 +2968,7 @@
           <w:szCs w:val="24"/>
         </w:rPr>
       </w:pPr>
-      <w:bookmarkStart w:id="14" w:name="_Toc476816913"/>
+      <w:bookmarkStart w:id="15" w:name="_Toc476816913"/>
       <w:r>
         <w:br w:type="page"/>
       </w:r>
@@ -2909,7 +2981,7 @@
         <w:lastRenderedPageBreak/>
         <w:t>Testprocedure</w:t>
       </w:r>
-      <w:bookmarkEnd w:id="14"/>
+      <w:bookmarkEnd w:id="15"/>
     </w:p>
     <w:p>
       <w:r>
@@ -3321,57 +3393,52 @@
       <w:pPr>
         <w:pStyle w:val="Kop1"/>
       </w:pPr>
-      <w:bookmarkStart w:id="15" w:name="_Toc476816914"/>
+      <w:bookmarkStart w:id="16" w:name="_Toc476816914"/>
       <w:r>
         <w:lastRenderedPageBreak/>
         <w:t>6. Implementatie</w:t>
-      </w:r>
-      <w:bookmarkEnd w:id="15"/>
-    </w:p>
-    <w:p>
-      <w:pPr>
-        <w:pStyle w:val="Kop3"/>
-      </w:pPr>
-      <w:bookmarkStart w:id="16" w:name="_Toc476816915"/>
-      <w:r>
-        <w:t>Uitrol</w:t>
       </w:r>
       <w:bookmarkEnd w:id="16"/>
     </w:p>
     <w:p>
-      <w:r>
-        <w:t>De uitrol van het systeem gaat in een langere tijd gebeuren. Doordat het systeem bij wordt gevoegd en voorlopig nog niks volledig vervangt is er een mogelijkheid om de werknemers in te leren. In de loop van de tijd zou het nieuwe systeem he oude systeem volledig moeten gaan vervangen natuurlijk maar doordat dit geleidelijk gebeurd is het wat meer fouttolerant.</w:t>
-      </w:r>
-    </w:p>
-    <w:p>
       <w:pPr>
         <w:pStyle w:val="Kop3"/>
       </w:pPr>
-      <w:bookmarkStart w:id="17" w:name="_Toc476816916"/>
-      <w:proofErr w:type="spellStart"/>
-      <w:r>
-        <w:t>Fall</w:t>
-      </w:r>
-      <w:proofErr w:type="spellEnd"/>
-      <w:r>
-        <w:t>-back</w:t>
+      <w:bookmarkStart w:id="17" w:name="_Toc476816915"/>
+      <w:r>
+        <w:t>Uitrol</w:t>
       </w:r>
       <w:bookmarkEnd w:id="17"/>
     </w:p>
     <w:p>
       <w:r>
-        <w:t>Het oude systeem zou altijd nog beschikbaar zijn ondanks dat de uitrol zou mislukken. Dit komt omdat het live gaan niet een omzet van een systeem is maar dat er een systeem bijkomt. De volledige overgang van het systeem zou in de loop van de tijd plaats vinden. Ook wordt er een back-up gemaakt van de server, zodat als er iets verkeerd gaat dat er een back-up altijd mogelijk is.</w:t>
+        <w:t>De uitrol van het systeem gaat in een langere tijd gebeuren. Doordat het systeem bij wordt gevoegd en voorlopig nog niks volledig vervangt is er een mogelijkheid om de werknemers in te leren. In de loop van de tijd zou het nieuwe systeem he oude systeem volledig moeten gaan vervangen natuurlijk maar doordat dit geleidelijk gebeurd is het wat meer fouttolerant.</w:t>
       </w:r>
     </w:p>
     <w:p>
       <w:pPr>
         <w:pStyle w:val="Kop3"/>
       </w:pPr>
-      <w:bookmarkStart w:id="18" w:name="_Toc476816917"/>
+      <w:bookmarkStart w:id="18" w:name="_Toc476816916"/>
+      <w:r>
+        <w:t>Fall-back</w:t>
+      </w:r>
+      <w:bookmarkEnd w:id="18"/>
+    </w:p>
+    <w:p>
+      <w:r>
+        <w:t>Het oude systeem zou altijd nog beschikbaar zijn ondanks dat de uitrol zou mislukken. Dit komt omdat het live gaan niet een omzet van een systeem is maar dat er een systeem bijkomt. De volledige overgang van het systeem zou in de loop van de tijd plaats vinden. Ook wordt er een back-up gemaakt van de server, zodat als er iets verkeerd gaat dat er een back-up altijd mogelijk is.</w:t>
+      </w:r>
+    </w:p>
+    <w:p>
+      <w:pPr>
+        <w:pStyle w:val="Kop3"/>
+      </w:pPr>
+      <w:bookmarkStart w:id="19" w:name="_Toc476816917"/>
       <w:r>
         <w:t>Live</w:t>
       </w:r>
-      <w:bookmarkEnd w:id="18"/>
+      <w:bookmarkEnd w:id="19"/>
     </w:p>
     <w:p>
       <w:pPr>
@@ -3392,12 +3459,12 @@
       <w:pPr>
         <w:pStyle w:val="Kop1"/>
       </w:pPr>
-      <w:bookmarkStart w:id="19" w:name="_Toc476816918"/>
+      <w:bookmarkStart w:id="20" w:name="_Toc476816918"/>
       <w:r>
         <w:lastRenderedPageBreak/>
         <w:t>7. Evaluatie</w:t>
       </w:r>
-      <w:bookmarkEnd w:id="19"/>
+      <w:bookmarkEnd w:id="20"/>
     </w:p>
     <w:p>
       <w:r>
@@ -3406,15 +3473,7 @@
     </w:p>
     <w:p>
       <w:r>
-        <w:t xml:space="preserve">Deze informatie willen we bemachtigen doormiddel van een enquête. Hierbij worden de opdrachtgevers, de gebruikers en de beheerders gevraagd om deze in te vullen. De uitkomsten van de </w:t>
-      </w:r>
-      <w:proofErr w:type="spellStart"/>
-      <w:r>
-        <w:t>enquete</w:t>
-      </w:r>
-      <w:proofErr w:type="spellEnd"/>
-      <w:r>
-        <w:t xml:space="preserve"> zullen we vervolgens verwerken in een evaluatieverslag.</w:t>
+        <w:t>Deze informatie willen we bemachtigen doormiddel van een enquête. Hierbij worden de opdrachtgevers, de gebruikers en de beheerders gevraagd om deze in te vullen. De uitkomsten van de enquete zullen we vervolgens verwerken in een evaluatieverslag.</w:t>
       </w:r>
       <w:r>
         <w:br w:type="page"/>
@@ -3424,12 +3483,12 @@
       <w:pPr>
         <w:pStyle w:val="Kop1"/>
       </w:pPr>
-      <w:bookmarkStart w:id="20" w:name="_Toc476816919"/>
+      <w:bookmarkStart w:id="21" w:name="_Toc476816919"/>
       <w:r>
         <w:lastRenderedPageBreak/>
         <w:t>8. Planning</w:t>
       </w:r>
-      <w:bookmarkEnd w:id="20"/>
+      <w:bookmarkEnd w:id="21"/>
     </w:p>
     <w:p>
       <w:pPr>
@@ -3444,8 +3503,6 @@
       <w:r>
         <w:t>Er is een planning gemaakt van de projecten van het MiddenPolder ziekenhuis. Dit is gemaakt om een overzicht te krijgen van de volledige opdracht. Om het project zo vloeiend mogelijk te laten lopen zullen we samenwerken aan de verschillende gedeeltes van het systeem. De planning is te vinden in het ZIP-bestand waar u ook dit implementatieplan heeft kunnen vinden.</w:t>
       </w:r>
-      <w:bookmarkStart w:id="21" w:name="_GoBack"/>
-      <w:bookmarkEnd w:id="21"/>
       <w:r>
         <w:br w:type="page"/>
       </w:r>
@@ -3730,7 +3787,7 @@
       <w:rPr>
         <w:noProof/>
       </w:rPr>
-      <w:t>12</w:t>
+      <w:t>6</w:t>
     </w:r>
     <w:r>
       <w:fldChar w:fldCharType="end"/>
@@ -3762,7 +3819,7 @@
       <w:rPr>
         <w:noProof/>
       </w:rPr>
-      <w:t>13</w:t>
+      <w:t>5</w:t>
     </w:r>
     <w:r>
       <w:fldChar w:fldCharType="end"/>
@@ -5243,6 +5300,7 @@
     <w:lsdException w:name="HTML Sample" w:semiHidden="1" w:unhideWhenUsed="1"/>
     <w:lsdException w:name="HTML Typewriter" w:semiHidden="1" w:unhideWhenUsed="1"/>
     <w:lsdException w:name="HTML Variable" w:semiHidden="1" w:unhideWhenUsed="1"/>
+    <w:lsdException w:name="Normal Table" w:semiHidden="1" w:unhideWhenUsed="1"/>
     <w:lsdException w:name="annotation subject" w:semiHidden="1" w:unhideWhenUsed="1"/>
     <w:lsdException w:name="No List" w:semiHidden="1" w:unhideWhenUsed="1"/>
     <w:lsdException w:name="Outline List 1" w:semiHidden="1" w:unhideWhenUsed="1"/>
@@ -5288,9 +5346,11 @@
     <w:lsdException w:name="Table Subtle 1" w:semiHidden="1" w:unhideWhenUsed="1"/>
     <w:lsdException w:name="Table Subtle 2" w:semiHidden="1" w:unhideWhenUsed="1"/>
     <w:lsdException w:name="Table Web 1" w:semiHidden="1" w:unhideWhenUsed="1"/>
+    <w:lsdException w:name="Table Web 2" w:semiHidden="1" w:unhideWhenUsed="1"/>
     <w:lsdException w:name="Table Web 3" w:semiHidden="1" w:unhideWhenUsed="1"/>
     <w:lsdException w:name="Balloon Text" w:semiHidden="1" w:unhideWhenUsed="1"/>
     <w:lsdException w:name="Table Grid" w:uiPriority="59"/>
+    <w:lsdException w:name="Table Theme" w:semiHidden="1" w:unhideWhenUsed="1"/>
     <w:lsdException w:name="Placeholder Text" w:semiHidden="1"/>
     <w:lsdException w:name="No Spacing" w:uiPriority="1" w:qFormat="1"/>
     <w:lsdException w:name="Light Shading" w:uiPriority="60"/>
@@ -5606,7 +5666,6 @@
   <w:style w:type="character" w:default="1" w:styleId="Standaardalinea-lettertype">
     <w:name w:val="Default Paragraph Font"/>
     <w:uiPriority w:val="1"/>
-    <w:semiHidden/>
     <w:unhideWhenUsed/>
   </w:style>
   <w:style w:type="table" w:default="1" w:styleId="Standaardtabel">
@@ -7433,7 +7492,7 @@
 </file>
 
 <file path=customXml/itemProps3.xml><?xml version="1.0" encoding="utf-8"?>
-<ds:datastoreItem xmlns:ds="http://schemas.openxmlformats.org/officeDocument/2006/customXml" ds:itemID="{AB34AD41-8FC2-4FBA-A558-700A4FEFA571}">
+<ds:datastoreItem xmlns:ds="http://schemas.openxmlformats.org/officeDocument/2006/customXml" ds:itemID="{AEE70200-AEFA-41BC-ADC6-1F2C1870D852}">
   <ds:schemaRefs>
     <ds:schemaRef ds:uri="http://schemas.openxmlformats.org/officeDocument/2006/bibliography"/>
   </ds:schemaRefs>

</xml_diff>